<commit_message>
fase 02 Actividad 4 material de esutdio
</commit_message>
<xml_diff>
--- a/proyecto/fase01/GA1-220501092-AA1-EV01_infografia.docx
+++ b/proyecto/fase01/GA1-220501092-AA1-EV01_infografia.docx
@@ -6,6 +6,8 @@
       <w:pPr>
         <w:pStyle w:val="Default"/>
       </w:pPr>
+      <w:bookmarkStart w:id="0" w:name="_GoBack"/>
+      <w:bookmarkEnd w:id="0"/>
     </w:p>
     <w:p>
       <w:pPr>
@@ -132,23 +134,13 @@
           <w:bCs/>
         </w:rPr>
       </w:pPr>
-      <w:proofErr w:type="spellStart"/>
       <w:r>
         <w:rPr>
           <w:rFonts w:ascii="Times New Roman" w:hAnsi="Times New Roman" w:cs="Times New Roman"/>
           <w:b/>
           <w:bCs/>
         </w:rPr>
-        <w:t>Rodney</w:t>
-      </w:r>
-      <w:proofErr w:type="spellEnd"/>
-      <w:r>
-        <w:rPr>
-          <w:rFonts w:ascii="Times New Roman" w:hAnsi="Times New Roman" w:cs="Times New Roman"/>
-          <w:b/>
-          <w:bCs/>
-        </w:rPr>
-        <w:t xml:space="preserve"> Zapata </w:t>
+        <w:t xml:space="preserve">Rodney Zapata </w:t>
       </w:r>
       <w:r>
         <w:rPr>
@@ -180,63 +172,6 @@
           <w:bCs/>
         </w:rPr>
       </w:pPr>
-      <w:proofErr w:type="spellStart"/>
-      <w:r>
-        <w:rPr>
-          <w:rFonts w:ascii="Times New Roman" w:hAnsi="Times New Roman" w:cs="Times New Roman"/>
-          <w:b/>
-          <w:bCs/>
-        </w:rPr>
-        <w:t>Yeison</w:t>
-      </w:r>
-      <w:proofErr w:type="spellEnd"/>
-      <w:r>
-        <w:rPr>
-          <w:rFonts w:ascii="Times New Roman" w:hAnsi="Times New Roman" w:cs="Times New Roman"/>
-          <w:b/>
-          <w:bCs/>
-        </w:rPr>
-        <w:t xml:space="preserve"> </w:t>
-      </w:r>
-      <w:proofErr w:type="spellStart"/>
-      <w:r>
-        <w:rPr>
-          <w:rFonts w:ascii="Times New Roman" w:hAnsi="Times New Roman" w:cs="Times New Roman"/>
-          <w:b/>
-          <w:bCs/>
-        </w:rPr>
-        <w:t>Jose</w:t>
-      </w:r>
-      <w:proofErr w:type="spellEnd"/>
-      <w:r>
-        <w:rPr>
-          <w:rFonts w:ascii="Times New Roman" w:hAnsi="Times New Roman" w:cs="Times New Roman"/>
-          <w:b/>
-          <w:bCs/>
-        </w:rPr>
-        <w:t xml:space="preserve"> Castillo </w:t>
-      </w:r>
-      <w:proofErr w:type="spellStart"/>
-      <w:r>
-        <w:rPr>
-          <w:rFonts w:ascii="Times New Roman" w:hAnsi="Times New Roman" w:cs="Times New Roman"/>
-          <w:b/>
-          <w:bCs/>
-        </w:rPr>
-        <w:t>Mendez</w:t>
-      </w:r>
-      <w:proofErr w:type="spellEnd"/>
-    </w:p>
-    <w:p>
-      <w:pPr>
-        <w:pStyle w:val="Default"/>
-        <w:jc w:val="center"/>
-        <w:rPr>
-          <w:rFonts w:ascii="Times New Roman" w:hAnsi="Times New Roman" w:cs="Times New Roman"/>
-          <w:b/>
-          <w:bCs/>
-        </w:rPr>
-      </w:pPr>
     </w:p>
     <w:p>
       <w:pPr>
@@ -339,36 +274,8 @@
           <w:b/>
           <w:bCs/>
         </w:rPr>
-        <w:t xml:space="preserve">Elizabeth </w:t>
+        <w:t>Elizabeth Robayo Ramirez</w:t>
       </w:r>
-      <w:proofErr w:type="spellStart"/>
-      <w:r>
-        <w:rPr>
-          <w:rFonts w:ascii="Times New Roman" w:hAnsi="Times New Roman" w:cs="Times New Roman"/>
-          <w:b/>
-          <w:bCs/>
-        </w:rPr>
-        <w:t>Robayo</w:t>
-      </w:r>
-      <w:proofErr w:type="spellEnd"/>
-      <w:r>
-        <w:rPr>
-          <w:rFonts w:ascii="Times New Roman" w:hAnsi="Times New Roman" w:cs="Times New Roman"/>
-          <w:b/>
-          <w:bCs/>
-        </w:rPr>
-        <w:t xml:space="preserve"> </w:t>
-      </w:r>
-      <w:proofErr w:type="spellStart"/>
-      <w:r>
-        <w:rPr>
-          <w:rFonts w:ascii="Times New Roman" w:hAnsi="Times New Roman" w:cs="Times New Roman"/>
-          <w:b/>
-          <w:bCs/>
-        </w:rPr>
-        <w:t>Ramirez</w:t>
-      </w:r>
-      <w:proofErr w:type="spellEnd"/>
     </w:p>
     <w:p>
       <w:pPr>
@@ -472,8 +379,6 @@
         </w:rPr>
         <w:t xml:space="preserve"> (Regional Cauca)</w:t>
       </w:r>
-      <w:bookmarkStart w:id="0" w:name="_GoBack"/>
-      <w:bookmarkEnd w:id="0"/>
     </w:p>
     <w:p>
       <w:pPr>
@@ -607,6 +512,478 @@
         <w:br w:type="page"/>
       </w:r>
     </w:p>
+    <w:sdt>
+      <w:sdtPr>
+        <w:rPr>
+          <w:lang w:val="es-ES"/>
+        </w:rPr>
+        <w:id w:val="486292558"/>
+        <w:docPartObj>
+          <w:docPartGallery w:val="Table of Contents"/>
+          <w:docPartUnique/>
+        </w:docPartObj>
+      </w:sdtPr>
+      <w:sdtEndPr>
+        <w:rPr>
+          <w:rFonts w:asciiTheme="minorHAnsi" w:eastAsiaTheme="minorHAnsi" w:hAnsiTheme="minorHAnsi" w:cstheme="minorBidi"/>
+          <w:b/>
+          <w:bCs/>
+          <w:color w:val="auto"/>
+          <w:sz w:val="22"/>
+          <w:szCs w:val="22"/>
+          <w:lang w:eastAsia="en-US"/>
+        </w:rPr>
+      </w:sdtEndPr>
+      <w:sdtContent>
+        <w:p>
+          <w:pPr>
+            <w:pStyle w:val="TtulodeTDC"/>
+            <w:jc w:val="center"/>
+          </w:pPr>
+          <w:r>
+            <w:rPr>
+              <w:lang w:val="es-ES"/>
+            </w:rPr>
+            <w:t>Tabla de contenido</w:t>
+          </w:r>
+        </w:p>
+        <w:p>
+          <w:pPr>
+            <w:pStyle w:val="TDC1"/>
+            <w:tabs>
+              <w:tab w:val="left" w:pos="440"/>
+              <w:tab w:val="right" w:leader="dot" w:pos="9394"/>
+            </w:tabs>
+            <w:rPr>
+              <w:rFonts w:eastAsiaTheme="minorEastAsia"/>
+              <w:noProof/>
+              <w:lang w:eastAsia="es-CO"/>
+            </w:rPr>
+          </w:pPr>
+          <w:r>
+            <w:rPr>
+              <w:b/>
+              <w:bCs/>
+              <w:lang w:val="es-ES"/>
+            </w:rPr>
+            <w:fldChar w:fldCharType="begin"/>
+          </w:r>
+          <w:r>
+            <w:rPr>
+              <w:b/>
+              <w:bCs/>
+              <w:lang w:val="es-ES"/>
+            </w:rPr>
+            <w:instrText xml:space="preserve"> TOC \o "1-3" \h \z \u </w:instrText>
+          </w:r>
+          <w:r>
+            <w:rPr>
+              <w:b/>
+              <w:bCs/>
+              <w:lang w:val="es-ES"/>
+            </w:rPr>
+            <w:fldChar w:fldCharType="separate"/>
+          </w:r>
+          <w:hyperlink w:anchor="_Toc132189488" w:history="1">
+            <w:r>
+              <w:rPr>
+                <w:rStyle w:val="Hipervnculo"/>
+                <w:noProof/>
+              </w:rPr>
+              <w:t>1.</w:t>
+            </w:r>
+            <w:r>
+              <w:rPr>
+                <w:rFonts w:eastAsiaTheme="minorEastAsia"/>
+                <w:noProof/>
+                <w:lang w:eastAsia="es-CO"/>
+              </w:rPr>
+              <w:tab/>
+            </w:r>
+            <w:r>
+              <w:rPr>
+                <w:rStyle w:val="Hipervnculo"/>
+                <w:noProof/>
+              </w:rPr>
+              <w:t>INTRODUCCION</w:t>
+            </w:r>
+            <w:r>
+              <w:rPr>
+                <w:noProof/>
+                <w:webHidden/>
+              </w:rPr>
+              <w:tab/>
+            </w:r>
+            <w:r>
+              <w:rPr>
+                <w:noProof/>
+                <w:webHidden/>
+              </w:rPr>
+              <w:fldChar w:fldCharType="begin"/>
+            </w:r>
+            <w:r>
+              <w:rPr>
+                <w:noProof/>
+                <w:webHidden/>
+              </w:rPr>
+              <w:instrText xml:space="preserve"> PAGEREF _Toc132189488 \h </w:instrText>
+            </w:r>
+            <w:r>
+              <w:rPr>
+                <w:noProof/>
+                <w:webHidden/>
+              </w:rPr>
+            </w:r>
+            <w:r>
+              <w:rPr>
+                <w:noProof/>
+                <w:webHidden/>
+              </w:rPr>
+              <w:fldChar w:fldCharType="separate"/>
+            </w:r>
+            <w:r>
+              <w:rPr>
+                <w:noProof/>
+                <w:webHidden/>
+              </w:rPr>
+              <w:t>3</w:t>
+            </w:r>
+            <w:r>
+              <w:rPr>
+                <w:noProof/>
+                <w:webHidden/>
+              </w:rPr>
+              <w:fldChar w:fldCharType="end"/>
+            </w:r>
+          </w:hyperlink>
+        </w:p>
+        <w:p>
+          <w:pPr>
+            <w:pStyle w:val="TDC1"/>
+            <w:tabs>
+              <w:tab w:val="left" w:pos="440"/>
+              <w:tab w:val="right" w:leader="dot" w:pos="9394"/>
+            </w:tabs>
+            <w:rPr>
+              <w:rFonts w:eastAsiaTheme="minorEastAsia"/>
+              <w:noProof/>
+              <w:lang w:eastAsia="es-CO"/>
+            </w:rPr>
+          </w:pPr>
+          <w:hyperlink w:anchor="_Toc132189489" w:history="1">
+            <w:r>
+              <w:rPr>
+                <w:rStyle w:val="Hipervnculo"/>
+                <w:noProof/>
+              </w:rPr>
+              <w:t>2.</w:t>
+            </w:r>
+            <w:r>
+              <w:rPr>
+                <w:rFonts w:eastAsiaTheme="minorEastAsia"/>
+                <w:noProof/>
+                <w:lang w:eastAsia="es-CO"/>
+              </w:rPr>
+              <w:tab/>
+            </w:r>
+            <w:r>
+              <w:rPr>
+                <w:rStyle w:val="Hipervnculo"/>
+                <w:noProof/>
+              </w:rPr>
+              <w:t>Infografía sobre la teoría General de sistemas</w:t>
+            </w:r>
+            <w:r>
+              <w:rPr>
+                <w:noProof/>
+                <w:webHidden/>
+              </w:rPr>
+              <w:tab/>
+            </w:r>
+            <w:r>
+              <w:rPr>
+                <w:noProof/>
+                <w:webHidden/>
+              </w:rPr>
+              <w:fldChar w:fldCharType="begin"/>
+            </w:r>
+            <w:r>
+              <w:rPr>
+                <w:noProof/>
+                <w:webHidden/>
+              </w:rPr>
+              <w:instrText xml:space="preserve"> PAGEREF _Toc132189489 \h </w:instrText>
+            </w:r>
+            <w:r>
+              <w:rPr>
+                <w:noProof/>
+                <w:webHidden/>
+              </w:rPr>
+            </w:r>
+            <w:r>
+              <w:rPr>
+                <w:noProof/>
+                <w:webHidden/>
+              </w:rPr>
+              <w:fldChar w:fldCharType="separate"/>
+            </w:r>
+            <w:r>
+              <w:rPr>
+                <w:noProof/>
+                <w:webHidden/>
+              </w:rPr>
+              <w:t>4</w:t>
+            </w:r>
+            <w:r>
+              <w:rPr>
+                <w:noProof/>
+                <w:webHidden/>
+              </w:rPr>
+              <w:fldChar w:fldCharType="end"/>
+            </w:r>
+          </w:hyperlink>
+        </w:p>
+        <w:p>
+          <w:pPr>
+            <w:pStyle w:val="TDC1"/>
+            <w:tabs>
+              <w:tab w:val="left" w:pos="440"/>
+              <w:tab w:val="right" w:leader="dot" w:pos="9394"/>
+            </w:tabs>
+            <w:rPr>
+              <w:rFonts w:eastAsiaTheme="minorEastAsia"/>
+              <w:noProof/>
+              <w:lang w:eastAsia="es-CO"/>
+            </w:rPr>
+          </w:pPr>
+          <w:hyperlink w:anchor="_Toc132189490" w:history="1">
+            <w:r>
+              <w:rPr>
+                <w:rStyle w:val="Hipervnculo"/>
+                <w:noProof/>
+              </w:rPr>
+              <w:t>3.</w:t>
+            </w:r>
+            <w:r>
+              <w:rPr>
+                <w:rFonts w:eastAsiaTheme="minorEastAsia"/>
+                <w:noProof/>
+                <w:lang w:eastAsia="es-CO"/>
+              </w:rPr>
+              <w:tab/>
+            </w:r>
+            <w:r>
+              <w:rPr>
+                <w:rStyle w:val="Hipervnculo"/>
+                <w:noProof/>
+              </w:rPr>
+              <w:t>Conclusión</w:t>
+            </w:r>
+            <w:r>
+              <w:rPr>
+                <w:noProof/>
+                <w:webHidden/>
+              </w:rPr>
+              <w:tab/>
+            </w:r>
+            <w:r>
+              <w:rPr>
+                <w:noProof/>
+                <w:webHidden/>
+              </w:rPr>
+              <w:fldChar w:fldCharType="begin"/>
+            </w:r>
+            <w:r>
+              <w:rPr>
+                <w:noProof/>
+                <w:webHidden/>
+              </w:rPr>
+              <w:instrText xml:space="preserve"> PAGEREF _Toc132189490 \h </w:instrText>
+            </w:r>
+            <w:r>
+              <w:rPr>
+                <w:noProof/>
+                <w:webHidden/>
+              </w:rPr>
+            </w:r>
+            <w:r>
+              <w:rPr>
+                <w:noProof/>
+                <w:webHidden/>
+              </w:rPr>
+              <w:fldChar w:fldCharType="separate"/>
+            </w:r>
+            <w:r>
+              <w:rPr>
+                <w:noProof/>
+                <w:webHidden/>
+              </w:rPr>
+              <w:t>6</w:t>
+            </w:r>
+            <w:r>
+              <w:rPr>
+                <w:noProof/>
+                <w:webHidden/>
+              </w:rPr>
+              <w:fldChar w:fldCharType="end"/>
+            </w:r>
+          </w:hyperlink>
+        </w:p>
+        <w:p>
+          <w:pPr>
+            <w:rPr>
+              <w:b/>
+              <w:bCs/>
+              <w:lang w:val="es-ES"/>
+            </w:rPr>
+          </w:pPr>
+          <w:r>
+            <w:rPr>
+              <w:b/>
+              <w:bCs/>
+              <w:lang w:val="es-ES"/>
+            </w:rPr>
+            <w:fldChar w:fldCharType="end"/>
+          </w:r>
+        </w:p>
+      </w:sdtContent>
+    </w:sdt>
+    <w:p>
+      <w:pPr>
+        <w:rPr>
+          <w:b/>
+          <w:bCs/>
+          <w:lang w:val="es-ES"/>
+        </w:rPr>
+      </w:pPr>
+      <w:r>
+        <w:rPr>
+          <w:b/>
+          <w:bCs/>
+          <w:lang w:val="es-ES"/>
+        </w:rPr>
+        <w:br w:type="page"/>
+      </w:r>
+    </w:p>
+    <w:p/>
+    <w:p/>
+    <w:p>
+      <w:pPr>
+        <w:pStyle w:val="Ttulo1"/>
+        <w:numPr>
+          <w:ilvl w:val="0"/>
+          <w:numId w:val="1"/>
+        </w:numPr>
+        <w:jc w:val="center"/>
+      </w:pPr>
+      <w:bookmarkStart w:id="1" w:name="_Toc132189488"/>
+      <w:r>
+        <w:t>INTRODUCCION</w:t>
+      </w:r>
+      <w:bookmarkEnd w:id="1"/>
+    </w:p>
+    <w:p>
+      <w:pPr>
+        <w:spacing w:line="480" w:lineRule="auto"/>
+        <w:rPr>
+          <w:rFonts w:ascii="Times New Roman" w:hAnsi="Times New Roman" w:cs="Times New Roman"/>
+          <w:sz w:val="24"/>
+          <w:szCs w:val="24"/>
+        </w:rPr>
+      </w:pPr>
+    </w:p>
+    <w:p>
+      <w:pPr>
+        <w:spacing w:line="480" w:lineRule="auto"/>
+        <w:ind w:firstLine="720"/>
+        <w:rPr>
+          <w:rFonts w:ascii="Times New Roman" w:hAnsi="Times New Roman" w:cs="Times New Roman"/>
+          <w:sz w:val="24"/>
+          <w:szCs w:val="24"/>
+        </w:rPr>
+      </w:pPr>
+      <w:r>
+        <w:rPr>
+          <w:rFonts w:ascii="Times New Roman" w:hAnsi="Times New Roman" w:cs="Times New Roman"/>
+          <w:sz w:val="24"/>
+          <w:szCs w:val="24"/>
+        </w:rPr>
+        <w:t>Se conoce como Teoría de sistemas o Teoría General de Sistemas al estudio de los sistemas en general, desde una perspectiva interdisciplinaria, o sea, que abarca distintas disciplinas.</w:t>
+      </w:r>
+    </w:p>
+    <w:p>
+      <w:pPr>
+        <w:spacing w:line="480" w:lineRule="auto"/>
+        <w:ind w:firstLine="720"/>
+        <w:rPr>
+          <w:rFonts w:ascii="Times New Roman" w:hAnsi="Times New Roman" w:cs="Times New Roman"/>
+          <w:sz w:val="24"/>
+          <w:szCs w:val="24"/>
+        </w:rPr>
+      </w:pPr>
+      <w:r>
+        <w:rPr>
+          <w:rFonts w:ascii="Times New Roman" w:hAnsi="Times New Roman" w:cs="Times New Roman"/>
+          <w:sz w:val="24"/>
+          <w:szCs w:val="24"/>
+        </w:rPr>
+        <w:t>Su aspiración es identificar los diversos elementos y tendencias identificables y reconocibles de los sistemas, o sea, de cualquier entidad claramente definida, cuyas partes presentan interrelaciones e interdependencias, y cuya suma es mayor que la suma de sus partes.</w:t>
+      </w:r>
+    </w:p>
+    <w:p>
+      <w:pPr>
+        <w:spacing w:line="480" w:lineRule="auto"/>
+        <w:ind w:firstLine="720"/>
+        <w:rPr>
+          <w:rFonts w:ascii="Times New Roman" w:hAnsi="Times New Roman" w:cs="Times New Roman"/>
+          <w:sz w:val="24"/>
+          <w:szCs w:val="24"/>
+        </w:rPr>
+      </w:pPr>
+      <w:r>
+        <w:rPr>
+          <w:rFonts w:ascii="Times New Roman" w:hAnsi="Times New Roman" w:cs="Times New Roman"/>
+          <w:sz w:val="24"/>
+          <w:szCs w:val="24"/>
+        </w:rPr>
+        <w:t>Esto quiere decir que para tener un sistema, debemos poder identificar las partes que lo componen y entre ellas debe haber una relación tal, que al modificar una se modifican también las demás, generando patrones de comportamiento predecibles.</w:t>
+      </w:r>
+    </w:p>
+    <w:p>
+      <w:pPr>
+        <w:spacing w:line="480" w:lineRule="auto"/>
+        <w:ind w:firstLine="720"/>
+        <w:rPr>
+          <w:rFonts w:ascii="Times New Roman" w:hAnsi="Times New Roman" w:cs="Times New Roman"/>
+          <w:sz w:val="24"/>
+          <w:szCs w:val="24"/>
+        </w:rPr>
+      </w:pPr>
+      <w:r>
+        <w:rPr>
+          <w:rFonts w:ascii="Times New Roman" w:hAnsi="Times New Roman" w:cs="Times New Roman"/>
+          <w:sz w:val="24"/>
+          <w:szCs w:val="24"/>
+        </w:rPr>
+        <w:t>Por otro lado, todo sistema tiene una relación con su entorno, al cual se ajusta en mayor o menor medida y respecto del cual deberá poder ser siempre diferenciado. Dichas consideraciones, como se verá, pueden aplicarse a la biología, a la medicina, a la sociología, a la administración de empresas y muchos otros campos del saber humano.</w:t>
+      </w:r>
+    </w:p>
+    <w:p>
+      <w:pPr>
+        <w:pStyle w:val="Ttulo1"/>
+        <w:numPr>
+          <w:ilvl w:val="0"/>
+          <w:numId w:val="1"/>
+        </w:numPr>
+        <w:jc w:val="center"/>
+      </w:pPr>
+      <w:bookmarkStart w:id="2" w:name="_Toc132189489"/>
+      <w:r>
+        <w:lastRenderedPageBreak/>
+        <w:t>Infografía sobre la teoría General de sistemas</w:t>
+      </w:r>
+      <w:bookmarkEnd w:id="2"/>
+    </w:p>
     <w:p>
       <w:pPr>
         <w:spacing w:line="480" w:lineRule="auto"/>
@@ -617,7 +994,6 @@
           <w:noProof/>
           <w:lang w:eastAsia="es-CO"/>
         </w:rPr>
-        <w:lastRenderedPageBreak/>
         <w:drawing>
           <wp:anchor distT="0" distB="0" distL="114300" distR="114300" simplePos="0" relativeHeight="251661312" behindDoc="0" locked="0" layoutInCell="1" allowOverlap="1">
             <wp:simplePos x="0" y="0"/>
@@ -642,7 +1018,7 @@
                     <pic:cNvPicPr/>
                   </pic:nvPicPr>
                   <pic:blipFill>
-                    <a:blip r:embed="rId4">
+                    <a:blip r:embed="rId8">
                       <a:extLst>
                         <a:ext uri="{28A0092B-C50C-407E-A947-70E740481C1C}">
                           <a14:useLocalDpi xmlns:a14="http://schemas.microsoft.com/office/drawing/2010/main" val="0"/>
@@ -835,25 +1211,7 @@
                           <w:sz w:val="24"/>
                           <w:szCs w:val="24"/>
                         </w:rPr>
-                        <w:t>S</w:t>
-                      </w:r>
-                      <w:r>
-                        <w:rPr>
-                          <w:rFonts w:ascii="Times New Roman" w:hAnsi="Times New Roman" w:cs="Times New Roman"/>
-                          <w:b/>
-                          <w:sz w:val="24"/>
-                          <w:szCs w:val="24"/>
-                        </w:rPr>
-                        <w:t>istema</w:t>
-                      </w:r>
-                      <w:r>
-                        <w:rPr>
-                          <w:rFonts w:ascii="Times New Roman" w:hAnsi="Times New Roman" w:cs="Times New Roman"/>
-                          <w:b/>
-                          <w:sz w:val="24"/>
-                          <w:szCs w:val="24"/>
-                        </w:rPr>
-                        <w:t>: es</w:t>
+                        <w:t>Sistema: es</w:t>
                       </w:r>
                       <w:r>
                         <w:rPr>
@@ -888,6 +1246,18 @@
           </mc:Fallback>
         </mc:AlternateContent>
       </w:r>
+    </w:p>
+    <w:p>
+      <w:pPr>
+        <w:spacing w:line="480" w:lineRule="auto"/>
+        <w:jc w:val="center"/>
+      </w:pPr>
+    </w:p>
+    <w:p>
+      <w:pPr>
+        <w:spacing w:line="480" w:lineRule="auto"/>
+        <w:jc w:val="center"/>
+      </w:pPr>
     </w:p>
     <w:p>
       <w:pPr>
@@ -1142,17 +1512,7 @@
                           <w:sz w:val="24"/>
                           <w:szCs w:val="24"/>
                         </w:rPr>
-                        <w:t>de los sistemas son los resultados de procesar las entradas</w:t>
-                      </w:r>
-                      <w:r>
-                        <w:rPr>
-                          <w:rStyle w:val="Textoennegrita"/>
-                          <w:rFonts w:ascii="Times New Roman" w:hAnsi="Times New Roman" w:cs="Times New Roman"/>
-                          <w:b w:val="0"/>
-                          <w:sz w:val="24"/>
-                          <w:szCs w:val="24"/>
-                        </w:rPr>
-                        <w:t>.</w:t>
+                        <w:t>de los sistemas son los resultados de procesar las entradas.</w:t>
                       </w:r>
                     </w:p>
                     <w:p>
@@ -1214,7 +1574,7 @@
                     <pic:cNvPicPr/>
                   </pic:nvPicPr>
                   <pic:blipFill>
-                    <a:blip r:embed="rId5">
+                    <a:blip r:embed="rId9">
                       <a:extLst>
                         <a:ext uri="{28A0092B-C50C-407E-A947-70E740481C1C}">
                           <a14:useLocalDpi xmlns:a14="http://schemas.microsoft.com/office/drawing/2010/main" val="0"/>
@@ -1504,7 +1864,7 @@
                     <pic:cNvPicPr/>
                   </pic:nvPicPr>
                   <pic:blipFill>
-                    <a:blip r:embed="rId6">
+                    <a:blip r:embed="rId10">
                       <a:extLst>
                         <a:ext uri="{28A0092B-C50C-407E-A947-70E740481C1C}">
                           <a14:useLocalDpi xmlns:a14="http://schemas.microsoft.com/office/drawing/2010/main" val="0"/>
@@ -1560,21 +1920,45 @@
         <w:spacing w:line="480" w:lineRule="auto"/>
         <w:jc w:val="center"/>
       </w:pPr>
+    </w:p>
+    <w:p>
+      <w:pPr>
+        <w:spacing w:line="480" w:lineRule="auto"/>
+        <w:jc w:val="center"/>
+      </w:pPr>
+    </w:p>
+    <w:p>
+      <w:pPr>
+        <w:spacing w:line="480" w:lineRule="auto"/>
+        <w:jc w:val="center"/>
+      </w:pPr>
+    </w:p>
+    <w:p>
+      <w:pPr>
+        <w:spacing w:line="480" w:lineRule="auto"/>
+        <w:jc w:val="center"/>
+        <w:rPr>
+          <w:rFonts w:ascii="Times New Roman" w:hAnsi="Times New Roman" w:cs="Times New Roman"/>
+          <w:sz w:val="24"/>
+          <w:szCs w:val="24"/>
+        </w:rPr>
+      </w:pPr>
       <w:r>
         <w:rPr>
           <w:noProof/>
           <w:lang w:eastAsia="es-CO"/>
         </w:rPr>
+        <w:lastRenderedPageBreak/>
         <mc:AlternateContent>
           <mc:Choice Requires="wps">
             <w:drawing>
-              <wp:anchor distT="0" distB="0" distL="114300" distR="114300" simplePos="0" relativeHeight="251665408" behindDoc="0" locked="0" layoutInCell="1" allowOverlap="1">
+              <wp:anchor distT="0" distB="0" distL="114300" distR="114300" simplePos="0" relativeHeight="251671552" behindDoc="0" locked="0" layoutInCell="1" allowOverlap="1" wp14:anchorId="7585DA19" wp14:editId="2B0CDF27">
                 <wp:simplePos x="0" y="0"/>
                 <wp:positionH relativeFrom="column">
-                  <wp:posOffset>2771686</wp:posOffset>
+                  <wp:posOffset>2322830</wp:posOffset>
                 </wp:positionH>
                 <wp:positionV relativeFrom="paragraph">
-                  <wp:posOffset>165735</wp:posOffset>
+                  <wp:posOffset>-57785</wp:posOffset>
                 </wp:positionV>
                 <wp:extent cx="1738630" cy="314960"/>
                 <wp:effectExtent l="0" t="0" r="13970" b="27940"/>
@@ -1643,7 +2027,7 @@
           </mc:Choice>
           <mc:Fallback>
             <w:pict>
-              <v:shape id="Cuadro de texto 7" o:spid="_x0000_s1029" type="#_x0000_t202" style="position:absolute;left:0;text-align:left;margin-left:218.25pt;margin-top:13.05pt;width:136.9pt;height:24.8pt;z-index:251665408;visibility:visible;mso-wrap-style:square;mso-width-percent:0;mso-wrap-distance-left:9pt;mso-wrap-distance-top:0;mso-wrap-distance-right:9pt;mso-wrap-distance-bottom:0;mso-position-horizontal:absolute;mso-position-horizontal-relative:text;mso-position-vertical:absolute;mso-position-vertical-relative:text;mso-width-percent:0;mso-width-relative:margin;v-text-anchor:top" o:gfxdata="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" fillcolor="white [3201]" strokeweight=".5pt">
+              <v:shape w14:anchorId="7585DA19" id="Cuadro de texto 7" o:spid="_x0000_s1029" type="#_x0000_t202" style="position:absolute;left:0;text-align:left;margin-left:182.9pt;margin-top:-4.55pt;width:136.9pt;height:24.8pt;z-index:251671552;visibility:visible;mso-wrap-style:square;mso-width-percent:0;mso-wrap-distance-left:9pt;mso-wrap-distance-top:0;mso-wrap-distance-right:9pt;mso-wrap-distance-bottom:0;mso-position-horizontal:absolute;mso-position-horizontal-relative:text;mso-position-vertical:absolute;mso-position-vertical-relative:text;mso-width-percent:0;mso-width-relative:margin;v-text-anchor:top" o:gfxdata="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" fillcolor="white [3201]" strokeweight=".5pt">
                 <v:textbox>
                   <w:txbxContent>
                     <w:p>
@@ -1670,7 +2054,7 @@
               <wp:posOffset>-635</wp:posOffset>
             </wp:positionH>
             <wp:positionV relativeFrom="paragraph">
-              <wp:posOffset>519341</wp:posOffset>
+              <wp:posOffset>333375</wp:posOffset>
             </wp:positionV>
             <wp:extent cx="5972175" cy="1792605"/>
             <wp:effectExtent l="0" t="0" r="9525" b="0"/>
@@ -1687,7 +2071,7 @@
                     <pic:cNvPicPr/>
                   </pic:nvPicPr>
                   <pic:blipFill>
-                    <a:blip r:embed="rId7">
+                    <a:blip r:embed="rId11">
                       <a:extLst>
                         <a:ext uri="{28A0092B-C50C-407E-A947-70E740481C1C}">
                           <a14:useLocalDpi xmlns:a14="http://schemas.microsoft.com/office/drawing/2010/main" val="0"/>
@@ -1725,24 +2109,35 @@
         <w:spacing w:line="480" w:lineRule="auto"/>
         <w:jc w:val="center"/>
       </w:pPr>
+    </w:p>
+    <w:p>
+      <w:pPr>
+        <w:spacing w:line="480" w:lineRule="auto"/>
+        <w:jc w:val="center"/>
+      </w:pPr>
+    </w:p>
+    <w:p>
+      <w:pPr>
+        <w:spacing w:line="480" w:lineRule="auto"/>
+        <w:jc w:val="center"/>
+      </w:pPr>
       <w:r>
         <w:rPr>
           <w:noProof/>
           <w:lang w:eastAsia="es-CO"/>
         </w:rPr>
-        <w:lastRenderedPageBreak/>
         <mc:AlternateContent>
           <mc:Choice Requires="wps">
             <w:drawing>
-              <wp:anchor distT="0" distB="0" distL="114300" distR="114300" simplePos="0" relativeHeight="251667456" behindDoc="0" locked="0" layoutInCell="1" allowOverlap="1">
+              <wp:anchor distT="0" distB="0" distL="114300" distR="114300" simplePos="0" relativeHeight="251672576" behindDoc="0" locked="0" layoutInCell="1" allowOverlap="1" wp14:anchorId="650AAA85" wp14:editId="653C92D8">
                 <wp:simplePos x="0" y="0"/>
                 <wp:positionH relativeFrom="column">
-                  <wp:posOffset>-56864</wp:posOffset>
+                  <wp:posOffset>0</wp:posOffset>
                 </wp:positionH>
                 <wp:positionV relativeFrom="paragraph">
-                  <wp:posOffset>-668609</wp:posOffset>
+                  <wp:posOffset>13970</wp:posOffset>
                 </wp:positionV>
-                <wp:extent cx="6272011" cy="2234484"/>
+                <wp:extent cx="6271895" cy="2233930"/>
                 <wp:effectExtent l="0" t="0" r="14605" b="13970"/>
                 <wp:wrapNone/>
                 <wp:docPr id="9" name="Cuadro de texto 9"/>
@@ -1754,7 +2149,7 @@
                       <wps:spPr>
                         <a:xfrm>
                           <a:off x="0" y="0"/>
-                          <a:ext cx="6272011" cy="2234484"/>
+                          <a:ext cx="6271895" cy="2233930"/>
                         </a:xfrm>
                         <a:prstGeom prst="rect">
                           <a:avLst/>
@@ -2110,7 +2505,7 @@
           </mc:Choice>
           <mc:Fallback>
             <w:pict>
-              <v:shape id="Cuadro de texto 9" o:spid="_x0000_s1030" type="#_x0000_t202" style="position:absolute;left:0;text-align:left;margin-left:-4.5pt;margin-top:-52.65pt;width:493.85pt;height:175.95pt;z-index:251667456;visibility:visible;mso-wrap-style:square;mso-width-percent:0;mso-height-percent:0;mso-wrap-distance-left:9pt;mso-wrap-distance-top:0;mso-wrap-distance-right:9pt;mso-wrap-distance-bottom:0;mso-position-horizontal:absolute;mso-position-horizontal-relative:text;mso-position-vertical:absolute;mso-position-vertical-relative:text;mso-width-percent:0;mso-height-percent:0;mso-width-relative:margin;mso-height-relative:margin;v-text-anchor:top" o:gfxdata="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" fillcolor="white [3201]" strokeweight=".5pt">
+              <v:shape w14:anchorId="650AAA85" id="Cuadro de texto 9" o:spid="_x0000_s1030" type="#_x0000_t202" style="position:absolute;left:0;text-align:left;margin-left:0;margin-top:1.1pt;width:493.85pt;height:175.9pt;z-index:251672576;visibility:visible;mso-wrap-style:square;mso-width-percent:0;mso-height-percent:0;mso-wrap-distance-left:9pt;mso-wrap-distance-top:0;mso-wrap-distance-right:9pt;mso-wrap-distance-bottom:0;mso-position-horizontal:absolute;mso-position-horizontal-relative:text;mso-position-vertical:absolute;mso-position-vertical-relative:text;mso-width-percent:0;mso-height-percent:0;mso-width-relative:margin;mso-height-relative:margin;v-text-anchor:top" o:gfxdata="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" fillcolor="white [3201]" strokeweight=".5pt">
                 <v:textbox>
                   <w:txbxContent>
                     <w:p>
@@ -2156,137 +2551,7 @@
                           <w:szCs w:val="24"/>
                           <w:lang w:eastAsia="es-CO"/>
                         </w:rPr>
-                        <w:t xml:space="preserve"> Por ejemplo nuestro cuerpo </w:t>
-                      </w:r>
-                      <w:r>
-                        <w:rPr>
-                          <w:rFonts w:ascii="Times New Roman" w:eastAsia="Times New Roman" w:hAnsi="Times New Roman" w:cs="Times New Roman"/>
-                          <w:color w:val="333333"/>
-                          <w:sz w:val="24"/>
-                          <w:szCs w:val="24"/>
-                          <w:lang w:eastAsia="es-CO"/>
-                        </w:rPr>
-                        <w:t xml:space="preserve">obtiene materia y </w:t>
-                      </w:r>
-                      <w:r>
-                        <w:rPr>
-                          <w:rFonts w:ascii="Times New Roman" w:eastAsia="Times New Roman" w:hAnsi="Times New Roman" w:cs="Times New Roman"/>
-                          <w:color w:val="333333"/>
-                          <w:sz w:val="24"/>
-                          <w:szCs w:val="24"/>
-                          <w:lang w:eastAsia="es-CO"/>
-                        </w:rPr>
-                        <w:t>energía</w:t>
-                      </w:r>
-                      <w:r>
-                        <w:rPr>
-                          <w:rFonts w:ascii="Times New Roman" w:eastAsia="Times New Roman" w:hAnsi="Times New Roman" w:cs="Times New Roman"/>
-                          <w:color w:val="333333"/>
-                          <w:sz w:val="24"/>
-                          <w:szCs w:val="24"/>
-                          <w:lang w:eastAsia="es-CO"/>
-                        </w:rPr>
-                        <w:t xml:space="preserve"> a </w:t>
-                      </w:r>
-                      <w:r>
-                        <w:rPr>
-                          <w:rFonts w:ascii="Times New Roman" w:eastAsia="Times New Roman" w:hAnsi="Times New Roman" w:cs="Times New Roman"/>
-                          <w:color w:val="333333"/>
-                          <w:sz w:val="24"/>
-                          <w:szCs w:val="24"/>
-                          <w:lang w:eastAsia="es-CO"/>
-                        </w:rPr>
-                        <w:t>través</w:t>
-                      </w:r>
-                      <w:r>
-                        <w:rPr>
-                          <w:rFonts w:ascii="Times New Roman" w:eastAsia="Times New Roman" w:hAnsi="Times New Roman" w:cs="Times New Roman"/>
-                          <w:color w:val="333333"/>
-                          <w:sz w:val="24"/>
-                          <w:szCs w:val="24"/>
-                          <w:lang w:eastAsia="es-CO"/>
-                        </w:rPr>
-                        <w:t xml:space="preserve"> de los alimentos (Entrada), y </w:t>
-                      </w:r>
-                      <w:r>
-                        <w:rPr>
-                          <w:rFonts w:ascii="Times New Roman" w:eastAsia="Times New Roman" w:hAnsi="Times New Roman" w:cs="Times New Roman"/>
-                          <w:color w:val="333333"/>
-                          <w:sz w:val="24"/>
-                          <w:szCs w:val="24"/>
-                          <w:lang w:eastAsia="es-CO"/>
-                        </w:rPr>
-                        <w:t xml:space="preserve">también </w:t>
-                      </w:r>
-                      <w:r>
-                        <w:rPr>
-                          <w:rFonts w:ascii="Times New Roman" w:eastAsia="Times New Roman" w:hAnsi="Times New Roman" w:cs="Times New Roman"/>
-                          <w:color w:val="333333"/>
-                          <w:sz w:val="24"/>
-                          <w:szCs w:val="24"/>
-                          <w:lang w:eastAsia="es-CO"/>
-                        </w:rPr>
-                        <w:t xml:space="preserve">libera </w:t>
-                      </w:r>
-                      <w:r>
-                        <w:rPr>
-                          <w:rFonts w:ascii="Times New Roman" w:eastAsia="Times New Roman" w:hAnsi="Times New Roman" w:cs="Times New Roman"/>
-                          <w:color w:val="333333"/>
-                          <w:sz w:val="24"/>
-                          <w:szCs w:val="24"/>
-                          <w:lang w:eastAsia="es-CO"/>
-                        </w:rPr>
-                        <w:t>energía</w:t>
-                      </w:r>
-                      <w:r>
-                        <w:rPr>
-                          <w:rFonts w:ascii="Times New Roman" w:eastAsia="Times New Roman" w:hAnsi="Times New Roman" w:cs="Times New Roman"/>
-                          <w:color w:val="333333"/>
-                          <w:sz w:val="24"/>
-                          <w:szCs w:val="24"/>
-                          <w:lang w:eastAsia="es-CO"/>
-                        </w:rPr>
-                        <w:t xml:space="preserve"> en forma de calor, trabajo y materia, como los desechos</w:t>
-                      </w:r>
-                      <w:r>
-                        <w:rPr>
-                          <w:rFonts w:ascii="Times New Roman" w:eastAsia="Times New Roman" w:hAnsi="Times New Roman" w:cs="Times New Roman"/>
-                          <w:color w:val="333333"/>
-                          <w:sz w:val="24"/>
-                          <w:szCs w:val="24"/>
-                          <w:lang w:eastAsia="es-CO"/>
-                        </w:rPr>
-                        <w:t xml:space="preserve"> </w:t>
-                      </w:r>
-                      <w:r>
-                        <w:rPr>
-                          <w:rFonts w:ascii="Times New Roman" w:eastAsia="Times New Roman" w:hAnsi="Times New Roman" w:cs="Times New Roman"/>
-                          <w:color w:val="333333"/>
-                          <w:sz w:val="24"/>
-                          <w:szCs w:val="24"/>
-                          <w:lang w:eastAsia="es-CO"/>
-                        </w:rPr>
-                        <w:t xml:space="preserve">biológicos, sudor y la </w:t>
-                      </w:r>
-                      <w:r>
-                        <w:rPr>
-                          <w:rFonts w:ascii="Times New Roman" w:eastAsia="Times New Roman" w:hAnsi="Times New Roman" w:cs="Times New Roman"/>
-                          <w:color w:val="333333"/>
-                          <w:sz w:val="24"/>
-                          <w:szCs w:val="24"/>
-                          <w:lang w:eastAsia="es-CO"/>
-                        </w:rPr>
-                        <w:t>respiración (salida)</w:t>
-                      </w:r>
-                      <w:r>
-                        <w:rPr>
-                          <w:rFonts w:ascii="Times New Roman" w:eastAsia="Times New Roman" w:hAnsi="Times New Roman" w:cs="Times New Roman"/>
-                          <w:color w:val="333333"/>
-                          <w:sz w:val="24"/>
-                          <w:szCs w:val="24"/>
-                          <w:lang w:eastAsia="es-CO"/>
-                        </w:rPr>
-                        <w:t>.</w:t>
+                        <w:t xml:space="preserve"> Por ejemplo nuestro cuerpo obtiene materia y energía a través de los alimentos (Entrada), y también libera energía en forma de calor, trabajo y materia, como los desechos biológicos, sudor y la respiración (salida).</w:t>
                       </w:r>
                     </w:p>
                     <w:p>
@@ -2564,11 +2829,18 @@
       <w:pPr>
         <w:spacing w:line="480" w:lineRule="auto"/>
         <w:jc w:val="center"/>
-        <w:rPr>
-          <w:rFonts w:ascii="Times New Roman" w:hAnsi="Times New Roman" w:cs="Times New Roman"/>
-          <w:sz w:val="24"/>
-          <w:szCs w:val="24"/>
-        </w:rPr>
+      </w:pPr>
+    </w:p>
+    <w:p>
+      <w:pPr>
+        <w:spacing w:line="480" w:lineRule="auto"/>
+        <w:jc w:val="center"/>
+      </w:pPr>
+    </w:p>
+    <w:p>
+      <w:pPr>
+        <w:spacing w:line="480" w:lineRule="auto"/>
+        <w:jc w:val="center"/>
       </w:pPr>
     </w:p>
     <w:p>
@@ -2587,12 +2859,12 @@
               <wp:anchor distT="0" distB="0" distL="114300" distR="114300" simplePos="0" relativeHeight="251668480" behindDoc="0" locked="0" layoutInCell="1" allowOverlap="1">
                 <wp:simplePos x="0" y="0"/>
                 <wp:positionH relativeFrom="column">
-                  <wp:posOffset>-76183</wp:posOffset>
+                  <wp:posOffset>-75565</wp:posOffset>
                 </wp:positionH>
                 <wp:positionV relativeFrom="paragraph">
-                  <wp:posOffset>370232</wp:posOffset>
+                  <wp:posOffset>224155</wp:posOffset>
                 </wp:positionV>
-                <wp:extent cx="3503053" cy="2485622"/>
+                <wp:extent cx="3502660" cy="2485390"/>
                 <wp:effectExtent l="0" t="0" r="21590" b="10160"/>
                 <wp:wrapNone/>
                 <wp:docPr id="10" name="Cuadro de texto 10"/>
@@ -2604,7 +2876,7 @@
                       <wps:spPr>
                         <a:xfrm>
                           <a:off x="0" y="0"/>
-                          <a:ext cx="3503053" cy="2485622"/>
+                          <a:ext cx="3502660" cy="2485390"/>
                         </a:xfrm>
                         <a:prstGeom prst="rect">
                           <a:avLst/>
@@ -2651,7 +2923,6 @@
                               </w:rPr>
                               <w:t xml:space="preserve">Se denomina </w:t>
                             </w:r>
-                            <w:proofErr w:type="spellStart"/>
                             <w:r>
                               <w:rPr>
                                 <w:rStyle w:val="Textoennegrita"/>
@@ -2661,7 +2932,6 @@
                               </w:rPr>
                               <w:t>suprasistema</w:t>
                             </w:r>
-                            <w:proofErr w:type="spellEnd"/>
                             <w:r>
                               <w:rPr>
                                 <w:rFonts w:ascii="Times New Roman" w:hAnsi="Times New Roman" w:cs="Times New Roman"/>
@@ -2685,27 +2955,8 @@
                                 <w:sz w:val="24"/>
                                 <w:szCs w:val="24"/>
                               </w:rPr>
-                              <w:t xml:space="preserve">. Esto quiere decir que un </w:t>
-                            </w:r>
-                            <w:proofErr w:type="spellStart"/>
-                            <w:r>
-                              <w:rPr>
-                                <w:rFonts w:ascii="Times New Roman" w:hAnsi="Times New Roman" w:cs="Times New Roman"/>
-                                <w:sz w:val="24"/>
-                                <w:szCs w:val="24"/>
-                              </w:rPr>
-                              <w:t>suprasistema</w:t>
-                            </w:r>
-                            <w:proofErr w:type="spellEnd"/>
-                            <w:r>
-                              <w:rPr>
-                                <w:rFonts w:ascii="Times New Roman" w:hAnsi="Times New Roman" w:cs="Times New Roman"/>
-                                <w:sz w:val="24"/>
-                                <w:szCs w:val="24"/>
-                              </w:rPr>
-                              <w:t xml:space="preserve"> (también llamado </w:t>
-                            </w:r>
-                            <w:proofErr w:type="spellStart"/>
+                              <w:t xml:space="preserve">. Esto quiere decir que un suprasistema (también llamado </w:t>
+                            </w:r>
                             <w:r>
                               <w:rPr>
                                 <w:rStyle w:val="Textoennegrita"/>
@@ -2715,7 +2966,6 @@
                               </w:rPr>
                               <w:t>supersistema</w:t>
                             </w:r>
-                            <w:proofErr w:type="spellEnd"/>
                             <w:r>
                               <w:rPr>
                                 <w:rFonts w:ascii="Times New Roman" w:hAnsi="Times New Roman" w:cs="Times New Roman"/>
@@ -2739,27 +2989,9 @@
                                 <w:sz w:val="24"/>
                                 <w:szCs w:val="24"/>
                               </w:rPr>
-                              <w:t xml:space="preserve">.  Un ejemplo habitual de </w:t>
-                            </w:r>
-                            <w:proofErr w:type="spellStart"/>
-                            <w:r>
-                              <w:rPr>
-                                <w:rFonts w:ascii="Times New Roman" w:hAnsi="Times New Roman" w:cs="Times New Roman"/>
-                                <w:sz w:val="24"/>
-                                <w:szCs w:val="24"/>
-                              </w:rPr>
-                              <w:t>suprasistema</w:t>
-                            </w:r>
-                            <w:proofErr w:type="spellEnd"/>
-                            <w:r>
-                              <w:rPr>
-                                <w:rFonts w:ascii="Times New Roman" w:hAnsi="Times New Roman" w:cs="Times New Roman"/>
-                                <w:sz w:val="24"/>
-                                <w:szCs w:val="24"/>
-                              </w:rPr>
-                              <w:t xml:space="preserve"> es el </w:t>
-                            </w:r>
-                            <w:hyperlink r:id="rId8" w:history="1">
+                              <w:t xml:space="preserve">.  Un ejemplo habitual de suprasistema es el </w:t>
+                            </w:r>
+                            <w:hyperlink r:id="rId12" w:history="1">
                               <w:r>
                                 <w:rPr>
                                   <w:rStyle w:val="Textoennegrita"/>
@@ -2845,25 +3077,7 @@
                                 <w:sz w:val="24"/>
                                 <w:szCs w:val="24"/>
                               </w:rPr>
-                              <w:t xml:space="preserve">). Todas estas unidades trabajan en conjunto para el mantenimiento del </w:t>
-                            </w:r>
-                            <w:proofErr w:type="spellStart"/>
-                            <w:r>
-                              <w:rPr>
-                                <w:rFonts w:ascii="Times New Roman" w:hAnsi="Times New Roman" w:cs="Times New Roman"/>
-                                <w:sz w:val="24"/>
-                                <w:szCs w:val="24"/>
-                              </w:rPr>
-                              <w:t>suprasistema</w:t>
-                            </w:r>
-                            <w:proofErr w:type="spellEnd"/>
-                            <w:r>
-                              <w:rPr>
-                                <w:rFonts w:ascii="Times New Roman" w:hAnsi="Times New Roman" w:cs="Times New Roman"/>
-                                <w:sz w:val="24"/>
-                                <w:szCs w:val="24"/>
-                              </w:rPr>
-                              <w:t xml:space="preserve"> en cuestión.</w:t>
+                              <w:t>). Todas estas unidades trabajan en conjunto para el mantenimiento del suprasistema en cuestión.</w:t>
                             </w:r>
                           </w:p>
                         </w:txbxContent>
@@ -2888,7 +3102,7 @@
           </mc:Choice>
           <mc:Fallback>
             <w:pict>
-              <v:shape id="Cuadro de texto 10" o:spid="_x0000_s1031" type="#_x0000_t202" style="position:absolute;left:0;text-align:left;margin-left:-6pt;margin-top:29.15pt;width:275.85pt;height:195.7pt;z-index:251668480;visibility:visible;mso-wrap-style:square;mso-width-percent:0;mso-height-percent:0;mso-wrap-distance-left:9pt;mso-wrap-distance-top:0;mso-wrap-distance-right:9pt;mso-wrap-distance-bottom:0;mso-position-horizontal:absolute;mso-position-horizontal-relative:text;mso-position-vertical:absolute;mso-position-vertical-relative:text;mso-width-percent:0;mso-height-percent:0;mso-width-relative:margin;mso-height-relative:margin;v-text-anchor:top" o:gfxdata="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" fillcolor="white [3201]" strokeweight=".5pt">
+              <v:shape id="Cuadro de texto 10" o:spid="_x0000_s1031" type="#_x0000_t202" style="position:absolute;left:0;text-align:left;margin-left:-5.95pt;margin-top:17.65pt;width:275.8pt;height:195.7pt;z-index:251668480;visibility:visible;mso-wrap-style:square;mso-width-percent:0;mso-height-percent:0;mso-wrap-distance-left:9pt;mso-wrap-distance-top:0;mso-wrap-distance-right:9pt;mso-wrap-distance-bottom:0;mso-position-horizontal:absolute;mso-position-horizontal-relative:text;mso-position-vertical:absolute;mso-position-vertical-relative:text;mso-width-percent:0;mso-height-percent:0;mso-width-relative:margin;mso-height-relative:margin;v-text-anchor:top" o:gfxdata="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" fillcolor="white [3201]" strokeweight=".5pt">
                 <v:textbox>
                   <w:txbxContent>
                     <w:p>
@@ -2907,7 +3121,6 @@
                         </w:rPr>
                         <w:t xml:space="preserve">Se denomina </w:t>
                       </w:r>
-                      <w:proofErr w:type="spellStart"/>
                       <w:r>
                         <w:rPr>
                           <w:rStyle w:val="Textoennegrita"/>
@@ -2917,7 +3130,6 @@
                         </w:rPr>
                         <w:t>suprasistema</w:t>
                       </w:r>
-                      <w:proofErr w:type="spellEnd"/>
                       <w:r>
                         <w:rPr>
                           <w:rFonts w:ascii="Times New Roman" w:hAnsi="Times New Roman" w:cs="Times New Roman"/>
@@ -2941,27 +3153,8 @@
                           <w:sz w:val="24"/>
                           <w:szCs w:val="24"/>
                         </w:rPr>
-                        <w:t xml:space="preserve">. Esto quiere decir que un </w:t>
-                      </w:r>
-                      <w:proofErr w:type="spellStart"/>
-                      <w:r>
-                        <w:rPr>
-                          <w:rFonts w:ascii="Times New Roman" w:hAnsi="Times New Roman" w:cs="Times New Roman"/>
-                          <w:sz w:val="24"/>
-                          <w:szCs w:val="24"/>
-                        </w:rPr>
-                        <w:t>suprasistema</w:t>
-                      </w:r>
-                      <w:proofErr w:type="spellEnd"/>
-                      <w:r>
-                        <w:rPr>
-                          <w:rFonts w:ascii="Times New Roman" w:hAnsi="Times New Roman" w:cs="Times New Roman"/>
-                          <w:sz w:val="24"/>
-                          <w:szCs w:val="24"/>
-                        </w:rPr>
-                        <w:t xml:space="preserve"> (también llamado </w:t>
-                      </w:r>
-                      <w:proofErr w:type="spellStart"/>
+                        <w:t xml:space="preserve">. Esto quiere decir que un suprasistema (también llamado </w:t>
+                      </w:r>
                       <w:r>
                         <w:rPr>
                           <w:rStyle w:val="Textoennegrita"/>
@@ -2971,7 +3164,6 @@
                         </w:rPr>
                         <w:t>supersistema</w:t>
                       </w:r>
-                      <w:proofErr w:type="spellEnd"/>
                       <w:r>
                         <w:rPr>
                           <w:rFonts w:ascii="Times New Roman" w:hAnsi="Times New Roman" w:cs="Times New Roman"/>
@@ -2995,43 +3187,9 @@
                           <w:sz w:val="24"/>
                           <w:szCs w:val="24"/>
                         </w:rPr>
-                        <w:t>.</w:t>
-                      </w:r>
-                      <w:r>
-                        <w:rPr>
-                          <w:rFonts w:ascii="Times New Roman" w:hAnsi="Times New Roman" w:cs="Times New Roman"/>
-                          <w:sz w:val="24"/>
-                          <w:szCs w:val="24"/>
-                        </w:rPr>
-                        <w:t xml:space="preserve">  </w:t>
-                      </w:r>
-                      <w:r>
-                        <w:rPr>
-                          <w:rFonts w:ascii="Times New Roman" w:hAnsi="Times New Roman" w:cs="Times New Roman"/>
-                          <w:sz w:val="24"/>
-                          <w:szCs w:val="24"/>
-                        </w:rPr>
-                        <w:t xml:space="preserve">Un ejemplo habitual de </w:t>
-                      </w:r>
-                      <w:proofErr w:type="spellStart"/>
-                      <w:r>
-                        <w:rPr>
-                          <w:rFonts w:ascii="Times New Roman" w:hAnsi="Times New Roman" w:cs="Times New Roman"/>
-                          <w:sz w:val="24"/>
-                          <w:szCs w:val="24"/>
-                        </w:rPr>
-                        <w:t>suprasistema</w:t>
-                      </w:r>
-                      <w:proofErr w:type="spellEnd"/>
-                      <w:r>
-                        <w:rPr>
-                          <w:rFonts w:ascii="Times New Roman" w:hAnsi="Times New Roman" w:cs="Times New Roman"/>
-                          <w:sz w:val="24"/>
-                          <w:szCs w:val="24"/>
-                        </w:rPr>
-                        <w:t xml:space="preserve"> es el </w:t>
-                      </w:r>
-                      <w:hyperlink r:id="rId9" w:history="1">
+                        <w:t xml:space="preserve">.  Un ejemplo habitual de suprasistema es el </w:t>
+                      </w:r>
+                      <w:hyperlink r:id="rId13" w:history="1">
                         <w:r>
                           <w:rPr>
                             <w:rStyle w:val="Textoennegrita"/>
@@ -3117,25 +3275,7 @@
                           <w:sz w:val="24"/>
                           <w:szCs w:val="24"/>
                         </w:rPr>
-                        <w:t xml:space="preserve">). Todas estas unidades trabajan en conjunto para el mantenimiento del </w:t>
-                      </w:r>
-                      <w:proofErr w:type="spellStart"/>
-                      <w:r>
-                        <w:rPr>
-                          <w:rFonts w:ascii="Times New Roman" w:hAnsi="Times New Roman" w:cs="Times New Roman"/>
-                          <w:sz w:val="24"/>
-                          <w:szCs w:val="24"/>
-                        </w:rPr>
-                        <w:t>suprasistema</w:t>
-                      </w:r>
-                      <w:proofErr w:type="spellEnd"/>
-                      <w:r>
-                        <w:rPr>
-                          <w:rFonts w:ascii="Times New Roman" w:hAnsi="Times New Roman" w:cs="Times New Roman"/>
-                          <w:sz w:val="24"/>
-                          <w:szCs w:val="24"/>
-                        </w:rPr>
-                        <w:t xml:space="preserve"> en cuestión.</w:t>
+                        <w:t>). Todas estas unidades trabajan en conjunto para el mantenimiento del suprasistema en cuestión.</w:t>
                       </w:r>
                     </w:p>
                   </w:txbxContent>
@@ -3157,7 +3297,7 @@
               <wp:posOffset>3612515</wp:posOffset>
             </wp:positionH>
             <wp:positionV relativeFrom="paragraph">
-              <wp:posOffset>401848</wp:posOffset>
+              <wp:posOffset>255270</wp:posOffset>
             </wp:positionV>
             <wp:extent cx="2620645" cy="2425700"/>
             <wp:effectExtent l="0" t="0" r="8255" b="0"/>
@@ -3174,7 +3314,7 @@
                     <pic:cNvPicPr/>
                   </pic:nvPicPr>
                   <pic:blipFill>
-                    <a:blip r:embed="rId10">
+                    <a:blip r:embed="rId14">
                       <a:extLst>
                         <a:ext uri="{28A0092B-C50C-407E-A947-70E740481C1C}">
                           <a14:useLocalDpi xmlns:a14="http://schemas.microsoft.com/office/drawing/2010/main" val="0"/>
@@ -3220,45 +3360,74 @@
       </w:pPr>
     </w:p>
     <w:p>
-      <w:pPr>
+      <w:r>
+        <w:br w:type="page"/>
+      </w:r>
+    </w:p>
+    <w:p>
+      <w:pPr>
+        <w:pStyle w:val="Ttulo1"/>
+        <w:numPr>
+          <w:ilvl w:val="0"/>
+          <w:numId w:val="1"/>
+        </w:numPr>
+        <w:jc w:val="center"/>
+      </w:pPr>
+      <w:bookmarkStart w:id="3" w:name="_Toc132189490"/>
+      <w:r>
+        <w:lastRenderedPageBreak/>
+        <w:t>Conclusión</w:t>
+      </w:r>
+      <w:bookmarkEnd w:id="3"/>
+    </w:p>
+    <w:p>
+      <w:pPr>
+        <w:pStyle w:val="NormalWeb"/>
         <w:spacing w:line="480" w:lineRule="auto"/>
-        <w:jc w:val="center"/>
-      </w:pPr>
-    </w:p>
-    <w:p>
-      <w:pPr>
+        <w:ind w:firstLine="720"/>
+      </w:pPr>
+      <w:r>
+        <w:t>Al terminar este trabajo se podemos concluir que cualquier organismo real puede ser abarcado la teoría de sistemas.</w:t>
+      </w:r>
+    </w:p>
+    <w:p>
+      <w:pPr>
+        <w:pStyle w:val="NormalWeb"/>
         <w:spacing w:line="480" w:lineRule="auto"/>
-        <w:jc w:val="center"/>
-      </w:pPr>
-    </w:p>
-    <w:p>
-      <w:pPr>
+        <w:ind w:firstLine="720"/>
+      </w:pPr>
+      <w:r>
+        <w:t>Esta misma nos permite crear sistemas de información o de control de una empresa y en un momento dado nos brinda información adecuada o una guía para dar un paso a solución de problemas tanto internos como externos de la empresa.</w:t>
+      </w:r>
+    </w:p>
+    <w:p>
+      <w:pPr>
+        <w:pStyle w:val="NormalWeb"/>
         <w:spacing w:line="480" w:lineRule="auto"/>
-        <w:jc w:val="center"/>
-      </w:pPr>
+        <w:ind w:firstLine="720"/>
+      </w:pPr>
+      <w:r>
+        <w:t>Podemos concluir también que bajo la teoría general de sistemas podemos crear sistemas organizacionales de información para un mejor manejo administrativos de la empresa. Al poder disponer de tal información nos regula mejor los procesos de control de esta y nos permite conocer si se está cumpliendo o no a cabalidad con los objetivos propuestos.</w:t>
+      </w:r>
     </w:p>
     <w:p>
       <w:pPr>
         <w:spacing w:line="480" w:lineRule="auto"/>
-        <w:jc w:val="center"/>
+        <w:rPr>
+          <w:rFonts w:ascii="Times New Roman" w:hAnsi="Times New Roman" w:cs="Times New Roman"/>
+          <w:sz w:val="24"/>
+          <w:szCs w:val="24"/>
+        </w:rPr>
       </w:pPr>
     </w:p>
     <w:p>
       <w:pPr>
         <w:spacing w:line="480" w:lineRule="auto"/>
-        <w:jc w:val="center"/>
-      </w:pPr>
-    </w:p>
-    <w:p>
-      <w:pPr>
-        <w:spacing w:line="480" w:lineRule="auto"/>
-        <w:jc w:val="center"/>
-      </w:pPr>
-    </w:p>
-    <w:p>
-      <w:pPr>
-        <w:spacing w:line="480" w:lineRule="auto"/>
-        <w:jc w:val="center"/>
+        <w:rPr>
+          <w:rFonts w:ascii="Times New Roman" w:hAnsi="Times New Roman" w:cs="Times New Roman"/>
+          <w:sz w:val="24"/>
+          <w:szCs w:val="24"/>
+        </w:rPr>
       </w:pPr>
     </w:p>
     <w:sectPr>
@@ -3269,6 +3438,150 @@
     </w:sectPr>
   </w:body>
 </w:document>
+</file>
+
+<file path=word/endnotes.xml><?xml version="1.0" encoding="utf-8"?>
+<w:endnotes xmlns:wpc="http://schemas.microsoft.com/office/word/2010/wordprocessingCanvas" xmlns:mc="http://schemas.openxmlformats.org/markup-compatibility/2006" xmlns:o="urn:schemas-microsoft-com:office:office" xmlns:r="http://schemas.openxmlformats.org/officeDocument/2006/relationships" xmlns:m="http://schemas.openxmlformats.org/officeDocument/2006/math" xmlns:v="urn:schemas-microsoft-com:vml" xmlns:wp14="http://schemas.microsoft.com/office/word/2010/wordprocessingDrawing" xmlns:wp="http://schemas.openxmlformats.org/drawingml/2006/wordprocessingDrawing" xmlns:w10="urn:schemas-microsoft-com:office:word" xmlns:w="http://schemas.openxmlformats.org/wordprocessingml/2006/main" xmlns:w14="http://schemas.microsoft.com/office/word/2010/wordml" xmlns:w15="http://schemas.microsoft.com/office/word/2012/wordml" xmlns:wpg="http://schemas.microsoft.com/office/word/2010/wordprocessingGroup" xmlns:wpi="http://schemas.microsoft.com/office/word/2010/wordprocessingInk" xmlns:wne="http://schemas.microsoft.com/office/word/2006/wordml" xmlns:wps="http://schemas.microsoft.com/office/word/2010/wordprocessingShape" mc:Ignorable="w14 w15 wp14">
+  <w:endnote w:type="separator" w:id="-1">
+    <w:p>
+      <w:pPr>
+        <w:spacing w:after="0" w:line="240" w:lineRule="auto"/>
+      </w:pPr>
+      <w:r>
+        <w:separator/>
+      </w:r>
+    </w:p>
+  </w:endnote>
+  <w:endnote w:type="continuationSeparator" w:id="0">
+    <w:p>
+      <w:pPr>
+        <w:spacing w:after="0" w:line="240" w:lineRule="auto"/>
+      </w:pPr>
+      <w:r>
+        <w:continuationSeparator/>
+      </w:r>
+    </w:p>
+  </w:endnote>
+</w:endnotes>
+</file>
+
+<file path=word/footnotes.xml><?xml version="1.0" encoding="utf-8"?>
+<w:footnotes xmlns:wpc="http://schemas.microsoft.com/office/word/2010/wordprocessingCanvas" xmlns:mc="http://schemas.openxmlformats.org/markup-compatibility/2006" xmlns:o="urn:schemas-microsoft-com:office:office" xmlns:r="http://schemas.openxmlformats.org/officeDocument/2006/relationships" xmlns:m="http://schemas.openxmlformats.org/officeDocument/2006/math" xmlns:v="urn:schemas-microsoft-com:vml" xmlns:wp14="http://schemas.microsoft.com/office/word/2010/wordprocessingDrawing" xmlns:wp="http://schemas.openxmlformats.org/drawingml/2006/wordprocessingDrawing" xmlns:w10="urn:schemas-microsoft-com:office:word" xmlns:w="http://schemas.openxmlformats.org/wordprocessingml/2006/main" xmlns:w14="http://schemas.microsoft.com/office/word/2010/wordml" xmlns:w15="http://schemas.microsoft.com/office/word/2012/wordml" xmlns:wpg="http://schemas.microsoft.com/office/word/2010/wordprocessingGroup" xmlns:wpi="http://schemas.microsoft.com/office/word/2010/wordprocessingInk" xmlns:wne="http://schemas.microsoft.com/office/word/2006/wordml" xmlns:wps="http://schemas.microsoft.com/office/word/2010/wordprocessingShape" mc:Ignorable="w14 w15 wp14">
+  <w:footnote w:type="separator" w:id="-1">
+    <w:p>
+      <w:pPr>
+        <w:spacing w:after="0" w:line="240" w:lineRule="auto"/>
+      </w:pPr>
+      <w:r>
+        <w:separator/>
+      </w:r>
+    </w:p>
+  </w:footnote>
+  <w:footnote w:type="continuationSeparator" w:id="0">
+    <w:p>
+      <w:pPr>
+        <w:spacing w:after="0" w:line="240" w:lineRule="auto"/>
+      </w:pPr>
+      <w:r>
+        <w:continuationSeparator/>
+      </w:r>
+    </w:p>
+  </w:footnote>
+</w:footnotes>
+</file>
+
+<file path=word/numbering.xml><?xml version="1.0" encoding="utf-8"?>
+<w:numbering xmlns:wpc="http://schemas.microsoft.com/office/word/2010/wordprocessingCanvas" xmlns:mc="http://schemas.openxmlformats.org/markup-compatibility/2006" xmlns:o="urn:schemas-microsoft-com:office:office" xmlns:r="http://schemas.openxmlformats.org/officeDocument/2006/relationships" xmlns:m="http://schemas.openxmlformats.org/officeDocument/2006/math" xmlns:v="urn:schemas-microsoft-com:vml" xmlns:wp14="http://schemas.microsoft.com/office/word/2010/wordprocessingDrawing" xmlns:wp="http://schemas.openxmlformats.org/drawingml/2006/wordprocessingDrawing" xmlns:w10="urn:schemas-microsoft-com:office:word" xmlns:w="http://schemas.openxmlformats.org/wordprocessingml/2006/main" xmlns:w14="http://schemas.microsoft.com/office/word/2010/wordml" xmlns:w15="http://schemas.microsoft.com/office/word/2012/wordml" xmlns:wpg="http://schemas.microsoft.com/office/word/2010/wordprocessingGroup" xmlns:wpi="http://schemas.microsoft.com/office/word/2010/wordprocessingInk" xmlns:wne="http://schemas.microsoft.com/office/word/2006/wordml" xmlns:wps="http://schemas.microsoft.com/office/word/2010/wordprocessingShape" mc:Ignorable="w14 w15 wp14">
+  <w:abstractNum w:abstractNumId="0" w15:restartNumberingAfterBreak="0">
+    <w:nsid w:val="503122C2"/>
+    <w:multiLevelType w:val="hybridMultilevel"/>
+    <w:tmpl w:val="750A8F10"/>
+    <w:lvl w:ilvl="0" w:tplc="240A000F">
+      <w:start w:val="1"/>
+      <w:numFmt w:val="decimal"/>
+      <w:lvlText w:val="%1."/>
+      <w:lvlJc w:val="left"/>
+      <w:pPr>
+        <w:ind w:left="720" w:hanging="360"/>
+      </w:pPr>
+    </w:lvl>
+    <w:lvl w:ilvl="1" w:tplc="240A0019" w:tentative="1">
+      <w:start w:val="1"/>
+      <w:numFmt w:val="lowerLetter"/>
+      <w:lvlText w:val="%2."/>
+      <w:lvlJc w:val="left"/>
+      <w:pPr>
+        <w:ind w:left="1440" w:hanging="360"/>
+      </w:pPr>
+    </w:lvl>
+    <w:lvl w:ilvl="2" w:tplc="240A001B" w:tentative="1">
+      <w:start w:val="1"/>
+      <w:numFmt w:val="lowerRoman"/>
+      <w:lvlText w:val="%3."/>
+      <w:lvlJc w:val="right"/>
+      <w:pPr>
+        <w:ind w:left="2160" w:hanging="180"/>
+      </w:pPr>
+    </w:lvl>
+    <w:lvl w:ilvl="3" w:tplc="240A000F" w:tentative="1">
+      <w:start w:val="1"/>
+      <w:numFmt w:val="decimal"/>
+      <w:lvlText w:val="%4."/>
+      <w:lvlJc w:val="left"/>
+      <w:pPr>
+        <w:ind w:left="2880" w:hanging="360"/>
+      </w:pPr>
+    </w:lvl>
+    <w:lvl w:ilvl="4" w:tplc="240A0019" w:tentative="1">
+      <w:start w:val="1"/>
+      <w:numFmt w:val="lowerLetter"/>
+      <w:lvlText w:val="%5."/>
+      <w:lvlJc w:val="left"/>
+      <w:pPr>
+        <w:ind w:left="3600" w:hanging="360"/>
+      </w:pPr>
+    </w:lvl>
+    <w:lvl w:ilvl="5" w:tplc="240A001B" w:tentative="1">
+      <w:start w:val="1"/>
+      <w:numFmt w:val="lowerRoman"/>
+      <w:lvlText w:val="%6."/>
+      <w:lvlJc w:val="right"/>
+      <w:pPr>
+        <w:ind w:left="4320" w:hanging="180"/>
+      </w:pPr>
+    </w:lvl>
+    <w:lvl w:ilvl="6" w:tplc="240A000F" w:tentative="1">
+      <w:start w:val="1"/>
+      <w:numFmt w:val="decimal"/>
+      <w:lvlText w:val="%7."/>
+      <w:lvlJc w:val="left"/>
+      <w:pPr>
+        <w:ind w:left="5040" w:hanging="360"/>
+      </w:pPr>
+    </w:lvl>
+    <w:lvl w:ilvl="7" w:tplc="240A0019" w:tentative="1">
+      <w:start w:val="1"/>
+      <w:numFmt w:val="lowerLetter"/>
+      <w:lvlText w:val="%8."/>
+      <w:lvlJc w:val="left"/>
+      <w:pPr>
+        <w:ind w:left="5760" w:hanging="360"/>
+      </w:pPr>
+    </w:lvl>
+    <w:lvl w:ilvl="8" w:tplc="240A001B" w:tentative="1">
+      <w:start w:val="1"/>
+      <w:numFmt w:val="lowerRoman"/>
+      <w:lvlText w:val="%9."/>
+      <w:lvlJc w:val="right"/>
+      <w:pPr>
+        <w:ind w:left="6480" w:hanging="180"/>
+      </w:pPr>
+    </w:lvl>
+  </w:abstractNum>
+  <w:num w:numId="1">
+    <w:abstractNumId w:val="0"/>
+  </w:num>
+</w:numbering>
 </file>
 
 <file path=word/styles.xml><?xml version="1.0" encoding="utf-8"?>
@@ -3665,6 +3978,27 @@
     <w:name w:val="Normal"/>
     <w:qFormat/>
   </w:style>
+  <w:style w:type="paragraph" w:styleId="Ttulo1">
+    <w:name w:val="heading 1"/>
+    <w:basedOn w:val="Normal"/>
+    <w:next w:val="Normal"/>
+    <w:link w:val="Ttulo1Car"/>
+    <w:uiPriority w:val="9"/>
+    <w:qFormat/>
+    <w:rsid w:val="0035761E"/>
+    <w:pPr>
+      <w:keepNext/>
+      <w:keepLines/>
+      <w:spacing w:before="240" w:after="0"/>
+      <w:outlineLvl w:val="0"/>
+    </w:pPr>
+    <w:rPr>
+      <w:rFonts w:asciiTheme="majorHAnsi" w:eastAsiaTheme="majorEastAsia" w:hAnsiTheme="majorHAnsi" w:cstheme="majorBidi"/>
+      <w:color w:val="2E74B5" w:themeColor="accent1" w:themeShade="BF"/>
+      <w:sz w:val="32"/>
+      <w:szCs w:val="32"/>
+    </w:rPr>
+  </w:style>
   <w:style w:type="character" w:default="1" w:styleId="Fuentedeprrafopredeter">
     <w:name w:val="Default Paragraph Font"/>
     <w:uiPriority w:val="1"/>
@@ -3729,6 +4063,107 @@
       <w:color w:val="0563C1" w:themeColor="hyperlink"/>
       <w:u w:val="single"/>
     </w:rPr>
+  </w:style>
+  <w:style w:type="paragraph" w:styleId="Encabezado">
+    <w:name w:val="header"/>
+    <w:basedOn w:val="Normal"/>
+    <w:link w:val="EncabezadoCar"/>
+    <w:uiPriority w:val="99"/>
+    <w:unhideWhenUsed/>
+    <w:rsid w:val="006B5FF4"/>
+    <w:pPr>
+      <w:tabs>
+        <w:tab w:val="center" w:pos="4419"/>
+        <w:tab w:val="right" w:pos="8838"/>
+      </w:tabs>
+      <w:spacing w:after="0" w:line="240" w:lineRule="auto"/>
+    </w:pPr>
+  </w:style>
+  <w:style w:type="character" w:customStyle="1" w:styleId="EncabezadoCar">
+    <w:name w:val="Encabezado Car"/>
+    <w:basedOn w:val="Fuentedeprrafopredeter"/>
+    <w:link w:val="Encabezado"/>
+    <w:uiPriority w:val="99"/>
+    <w:rsid w:val="006B5FF4"/>
+  </w:style>
+  <w:style w:type="paragraph" w:styleId="Piedepgina">
+    <w:name w:val="footer"/>
+    <w:basedOn w:val="Normal"/>
+    <w:link w:val="PiedepginaCar"/>
+    <w:uiPriority w:val="99"/>
+    <w:unhideWhenUsed/>
+    <w:rsid w:val="006B5FF4"/>
+    <w:pPr>
+      <w:tabs>
+        <w:tab w:val="center" w:pos="4419"/>
+        <w:tab w:val="right" w:pos="8838"/>
+      </w:tabs>
+      <w:spacing w:after="0" w:line="240" w:lineRule="auto"/>
+    </w:pPr>
+  </w:style>
+  <w:style w:type="character" w:customStyle="1" w:styleId="PiedepginaCar">
+    <w:name w:val="Pie de página Car"/>
+    <w:basedOn w:val="Fuentedeprrafopredeter"/>
+    <w:link w:val="Piedepgina"/>
+    <w:uiPriority w:val="99"/>
+    <w:rsid w:val="006B5FF4"/>
+  </w:style>
+  <w:style w:type="paragraph" w:styleId="NormalWeb">
+    <w:name w:val="Normal (Web)"/>
+    <w:basedOn w:val="Normal"/>
+    <w:uiPriority w:val="99"/>
+    <w:semiHidden/>
+    <w:unhideWhenUsed/>
+    <w:rsid w:val="005119FB"/>
+    <w:pPr>
+      <w:spacing w:before="100" w:beforeAutospacing="1" w:after="100" w:afterAutospacing="1" w:line="240" w:lineRule="auto"/>
+    </w:pPr>
+    <w:rPr>
+      <w:rFonts w:ascii="Times New Roman" w:eastAsia="Times New Roman" w:hAnsi="Times New Roman" w:cs="Times New Roman"/>
+      <w:sz w:val="24"/>
+      <w:szCs w:val="24"/>
+      <w:lang w:eastAsia="es-CO"/>
+    </w:rPr>
+  </w:style>
+  <w:style w:type="character" w:customStyle="1" w:styleId="Ttulo1Car">
+    <w:name w:val="Título 1 Car"/>
+    <w:basedOn w:val="Fuentedeprrafopredeter"/>
+    <w:link w:val="Ttulo1"/>
+    <w:uiPriority w:val="9"/>
+    <w:rsid w:val="0035761E"/>
+    <w:rPr>
+      <w:rFonts w:asciiTheme="majorHAnsi" w:eastAsiaTheme="majorEastAsia" w:hAnsiTheme="majorHAnsi" w:cstheme="majorBidi"/>
+      <w:color w:val="2E74B5" w:themeColor="accent1" w:themeShade="BF"/>
+      <w:sz w:val="32"/>
+      <w:szCs w:val="32"/>
+    </w:rPr>
+  </w:style>
+  <w:style w:type="paragraph" w:styleId="TtulodeTDC">
+    <w:name w:val="TOC Heading"/>
+    <w:basedOn w:val="Ttulo1"/>
+    <w:next w:val="Normal"/>
+    <w:uiPriority w:val="39"/>
+    <w:unhideWhenUsed/>
+    <w:qFormat/>
+    <w:rsid w:val="008B37E8"/>
+    <w:pPr>
+      <w:outlineLvl w:val="9"/>
+    </w:pPr>
+    <w:rPr>
+      <w:lang w:eastAsia="es-CO"/>
+    </w:rPr>
+  </w:style>
+  <w:style w:type="paragraph" w:styleId="TDC1">
+    <w:name w:val="toc 1"/>
+    <w:basedOn w:val="Normal"/>
+    <w:next w:val="Normal"/>
+    <w:autoRedefine/>
+    <w:uiPriority w:val="39"/>
+    <w:unhideWhenUsed/>
+    <w:rsid w:val="008B37E8"/>
+    <w:pPr>
+      <w:spacing w:after="100"/>
+    </w:pPr>
   </w:style>
 </w:styles>
 </file>
@@ -3992,4 +4427,16 @@
     </a:ext>
   </a:extLst>
 </a:theme>
+</file>
+
+<file path=customXml/item1.xml><?xml version="1.0" encoding="utf-8"?>
+<b:Sources xmlns:b="http://schemas.openxmlformats.org/officeDocument/2006/bibliography" xmlns="http://schemas.openxmlformats.org/officeDocument/2006/bibliography" SelectedStyle="\APASixthEditionOfficeOnline.xsl" StyleName="APA" Version="6"/>
+</file>
+
+<file path=customXml/itemProps1.xml><?xml version="1.0" encoding="utf-8"?>
+<ds:datastoreItem xmlns:ds="http://schemas.openxmlformats.org/officeDocument/2006/customXml" ds:itemID="{9B44F1F7-F885-4565-B577-09BDCBB16977}">
+  <ds:schemaRefs>
+    <ds:schemaRef ds:uri="http://schemas.openxmlformats.org/officeDocument/2006/bibliography"/>
+  </ds:schemaRefs>
+</ds:datastoreItem>
 </file>
</xml_diff>